<commit_message>
Ausgabe eingefügt und Arbeitsblatt verbessert
</commit_message>
<xml_diff>
--- a/Arbeitsblatt-Chat-Server.docx
+++ b/Arbeitsblatt-Chat-Server.docx
@@ -35,16 +35,99 @@
     </w:p>
     <w:p>
       <w:r>
-        <w:t>Die Engine Alpha (ea) ist ein Java package, dass eine Reihe an Klassen mit Methoden bereitstellt. Für unser Projekt nutzen wir die Klassen Server und Client sowie d</w:t>
+        <w:t xml:space="preserve">Die </w:t>
+      </w:r>
+      <w:hyperlink r:id="rId5" w:history="1">
+        <w:r>
+          <w:rPr>
+            <w:rStyle w:val="Hyperlink"/>
+          </w:rPr>
+          <w:t xml:space="preserve">Engine </w:t>
+        </w:r>
+        <w:r>
+          <w:rPr>
+            <w:rStyle w:val="Hyperlink"/>
+          </w:rPr>
+          <w:t>A</w:t>
+        </w:r>
+        <w:r>
+          <w:rPr>
+            <w:rStyle w:val="Hyperlink"/>
+          </w:rPr>
+          <w:t>lpha</w:t>
+        </w:r>
+      </w:hyperlink>
+      <w:r>
+        <w:t xml:space="preserve"> (ea) ist ein</w:t>
+      </w:r>
+      <w:r>
+        <w:t>e</w:t>
+      </w:r>
+      <w:r>
+        <w:t xml:space="preserve"> Java</w:t>
+      </w:r>
+      <w:r>
+        <w:t>-Bibliothek</w:t>
+      </w:r>
+      <w:r>
+        <w:t xml:space="preserve">, </w:t>
+      </w:r>
+      <w:r>
+        <w:t>welche</w:t>
+      </w:r>
+      <w:r>
+        <w:t xml:space="preserve"> eine Reihe </w:t>
+      </w:r>
+      <w:r>
+        <w:t xml:space="preserve">vorprogrammierter </w:t>
+      </w:r>
+      <w:r>
+        <w:t xml:space="preserve">Klassen </w:t>
+      </w:r>
+      <w:r>
+        <w:t>und</w:t>
+      </w:r>
+      <w:r>
+        <w:t xml:space="preserve"> Methoden bereitstellt. Für unser Projekt nutzen wir die Klassen </w:t>
+      </w:r>
+      <w:r>
+        <w:rPr>
+          <w:rStyle w:val="Formatvorlage1Zchn"/>
+        </w:rPr>
+        <w:t>Server</w:t>
+      </w:r>
+      <w:r>
+        <w:t xml:space="preserve"> und </w:t>
+      </w:r>
+      <w:r>
+        <w:rPr>
+          <w:rStyle w:val="Formatvorlage1Zchn"/>
+        </w:rPr>
+        <w:t>Client</w:t>
+      </w:r>
+      <w:r>
+        <w:t xml:space="preserve"> sowie d</w:t>
       </w:r>
       <w:r>
         <w:t>ie</w:t>
       </w:r>
       <w:r>
-        <w:t xml:space="preserve"> Interface Empfänger</w:t>
-      </w:r>
-      <w:r>
-        <w:t xml:space="preserve"> und SenderInterface</w:t>
+        <w:t xml:space="preserve"> Interface </w:t>
+      </w:r>
+      <w:r>
+        <w:rPr>
+          <w:rStyle w:val="Formatvorlage1Zchn"/>
+        </w:rPr>
+        <w:t>Empfänger</w:t>
+      </w:r>
+      <w:r>
+        <w:t xml:space="preserve"> und </w:t>
+      </w:r>
+      <w:r>
+        <w:rPr>
+          <w:rStyle w:val="Formatvorlage1Zchn"/>
+        </w:rPr>
+        <w:t>SenderInterface</w:t>
       </w:r>
       <w:r>
         <w:t>.</w:t>
@@ -53,6 +136,7 @@
     <w:p>
       <w:r>
         <w:rPr>
+          <w:rStyle w:val="Formatvorlage1Zchn"/>
           <w:b/>
           <w:bCs/>
         </w:rPr>
@@ -63,60 +147,120 @@
           <w:b/>
           <w:bCs/>
         </w:rPr>
-        <w:t xml:space="preserve"> bzw. SenderInterface</w:t>
-      </w:r>
-      <w:r>
-        <w:t xml:space="preserve">: Ermöglicht die Kommunikation mit allen anderen Engine-Alpha-Instanzen. Durch die zu implementierenden Methoden wird sichergestellt, dass </w:t>
-      </w:r>
-      <w:r>
-        <w:t>ausgehende Nachrichten ankommen und eingehende</w:t>
-      </w:r>
-      <w:r>
-        <w:t xml:space="preserve"> verarbeitet werden können.</w:t>
-      </w:r>
-    </w:p>
-    <w:p>
-      <w:r>
-        <w:rPr>
+        <w:t xml:space="preserve"> bzw. </w:t>
+      </w:r>
+      <w:r>
+        <w:rPr>
+          <w:rStyle w:val="Formatvorlage1Zchn"/>
           <w:b/>
           <w:bCs/>
         </w:rPr>
-        <w:t>Server:</w:t>
-      </w:r>
-      <w:r>
-        <w:t xml:space="preserve"> </w:t>
-      </w:r>
-      <w:r>
-        <w:t>Lauscht auf Verbindungen eines Clients und sendet an alle verbundenen Clients</w:t>
-      </w:r>
-      <w:r>
-        <w:t xml:space="preserve">, d.h. er funktioniert als Broadcast. </w:t>
-      </w:r>
-      <w:r>
-        <w:t>Implementiert Empfänger und SenderInterface.</w:t>
-      </w:r>
-    </w:p>
-    <w:p>
-      <w:r>
-        <w:rPr>
+        <w:t>SenderInterface</w:t>
+      </w:r>
+      <w:r>
+        <w:t xml:space="preserve">: Ermöglicht die Kommunikation mit allen anderen Engine-Alpha-Instanzen. Durch die zu implementierenden Methoden wird sichergestellt, dass </w:t>
+      </w:r>
+      <w:r>
+        <w:t>ausgehende Nachrichten ankommen und eingehende</w:t>
+      </w:r>
+      <w:r>
+        <w:t xml:space="preserve"> verarbeitet werden können.</w:t>
+      </w:r>
+    </w:p>
+    <w:p>
+      <w:r>
+        <w:rPr>
+          <w:rStyle w:val="Formatvorlage1Zchn"/>
           <w:b/>
           <w:bCs/>
         </w:rPr>
-        <w:t>Client:</w:t>
-      </w:r>
-      <w:r>
-        <w:t xml:space="preserve"> </w:t>
-      </w:r>
-      <w:r>
-        <w:t>Verbindet sich mit einem Server. Implementiert Empfänger und SenderInterface.</w:t>
-      </w:r>
-    </w:p>
-    <w:p>
+        <w:t>Server</w:t>
+      </w:r>
       <w:r>
         <w:rPr>
           <w:b/>
           <w:bCs/>
         </w:rPr>
+        <w:t>:</w:t>
+      </w:r>
+      <w:r>
+        <w:t xml:space="preserve"> </w:t>
+      </w:r>
+      <w:r>
+        <w:t>Lauscht auf Verbindungen eines Clients und sendet an alle verbundenen Clients</w:t>
+      </w:r>
+      <w:r>
+        <w:t xml:space="preserve">, d.h. er funktioniert als Broadcast. </w:t>
+      </w:r>
+      <w:r>
+        <w:t xml:space="preserve">Implementiert </w:t>
+      </w:r>
+      <w:r>
+        <w:rPr>
+          <w:rStyle w:val="Formatvorlage1Zchn"/>
+        </w:rPr>
+        <w:t>Empfänger</w:t>
+      </w:r>
+      <w:r>
+        <w:t xml:space="preserve"> und </w:t>
+      </w:r>
+      <w:r>
+        <w:rPr>
+          <w:rStyle w:val="Formatvorlage1Zchn"/>
+        </w:rPr>
+        <w:t>SenderInterface</w:t>
+      </w:r>
+      <w:r>
+        <w:t>.</w:t>
+      </w:r>
+    </w:p>
+    <w:p>
+      <w:r>
+        <w:rPr>
+          <w:rStyle w:val="Formatvorlage1Zchn"/>
+          <w:b/>
+          <w:bCs/>
+        </w:rPr>
+        <w:t>Client</w:t>
+      </w:r>
+      <w:r>
+        <w:rPr>
+          <w:b/>
+          <w:bCs/>
+        </w:rPr>
+        <w:t>:</w:t>
+      </w:r>
+      <w:r>
+        <w:t xml:space="preserve"> </w:t>
+      </w:r>
+      <w:r>
+        <w:t xml:space="preserve">Verbindet sich mit einem Server. Implementiert </w:t>
+      </w:r>
+      <w:r>
+        <w:rPr>
+          <w:rStyle w:val="Formatvorlage1Zchn"/>
+        </w:rPr>
+        <w:t>Empfänger</w:t>
+      </w:r>
+      <w:r>
+        <w:t xml:space="preserve"> und </w:t>
+      </w:r>
+      <w:r>
+        <w:rPr>
+          <w:rStyle w:val="Formatvorlage1Zchn"/>
+        </w:rPr>
+        <w:t>SenderInterface</w:t>
+      </w:r>
+      <w:r>
+        <w:t>.</w:t>
+      </w:r>
+    </w:p>
+    <w:p>
+      <w:r>
+        <w:rPr>
+          <w:b/>
+          <w:bCs/>
+        </w:rPr>
         <w:t>Verbindungsaufbau</w:t>
       </w:r>
     </w:p>
@@ -128,7 +272,25 @@
         <w:t>o</w:t>
       </w:r>
       <w:r>
-        <w:t>r der beiden Klassen Server und Client aufgebaut.</w:t>
+        <w:t xml:space="preserve">r der beiden Klassen </w:t>
+      </w:r>
+      <w:r>
+        <w:rPr>
+          <w:rStyle w:val="Formatvorlage1Zchn"/>
+        </w:rPr>
+        <w:t>Server</w:t>
+      </w:r>
+      <w:r>
+        <w:t xml:space="preserve"> und </w:t>
+      </w:r>
+      <w:r>
+        <w:rPr>
+          <w:rStyle w:val="Formatvorlage1Zchn"/>
+        </w:rPr>
+        <w:t>Client</w:t>
+      </w:r>
+      <w:r>
+        <w:t xml:space="preserve"> aufgebaut.</w:t>
       </w:r>
       <w:r>
         <w:t xml:space="preserve"> </w:t>
@@ -140,7 +302,7 @@
           <w:noProof/>
         </w:rPr>
         <w:drawing>
-          <wp:inline distT="0" distB="0" distL="0" distR="0" wp14:anchorId="4F5B998A" wp14:editId="081E12C9">
+          <wp:inline distT="0" distB="0" distL="0" distR="0" wp14:anchorId="7F03320D" wp14:editId="38A419C7">
             <wp:extent cx="3095620" cy="381000"/>
             <wp:effectExtent l="0" t="0" r="0" b="0"/>
             <wp:docPr id="1" name="Grafik 1"/>
@@ -157,7 +319,7 @@
                     </pic:cNvPicPr>
                   </pic:nvPicPr>
                   <pic:blipFill>
-                    <a:blip r:embed="rId4">
+                    <a:blip r:embed="rId6">
                       <a:extLst>
                         <a:ext uri="{28A0092B-C50C-407E-A947-70E740481C1C}">
                           <a14:useLocalDpi xmlns:a14="http://schemas.microsoft.com/office/drawing/2010/main" val="0"/>
@@ -191,7 +353,36 @@
     </w:p>
     <w:p>
       <w:r>
-        <w:t>Der Server wird auf einen Port (&gt; 1024, 1-1024 bereits reserviert sind) festgelegt.</w:t>
+        <w:t xml:space="preserve">Der Server wird auf einen Port (&gt; 1024, </w:t>
+      </w:r>
+      <w:hyperlink r:id="rId7" w:anchor="Standardisierte_Ports_(0%E2%80%931023)" w:history="1">
+        <w:r>
+          <w:rPr>
+            <w:rStyle w:val="Hyperlink"/>
+          </w:rPr>
+          <w:t xml:space="preserve">da </w:t>
+        </w:r>
+        <w:r>
+          <w:rPr>
+            <w:rStyle w:val="Hyperlink"/>
+          </w:rPr>
+          <w:t>1-1024 bereits rese</w:t>
+        </w:r>
+        <w:r>
+          <w:rPr>
+            <w:rStyle w:val="Hyperlink"/>
+          </w:rPr>
+          <w:t>r</w:t>
+        </w:r>
+        <w:r>
+          <w:rPr>
+            <w:rStyle w:val="Hyperlink"/>
+          </w:rPr>
+          <w:t>viert sind</w:t>
+        </w:r>
+      </w:hyperlink>
+      <w:r>
+        <w:t>) festgelegt.</w:t>
       </w:r>
       <w:r>
         <w:t xml:space="preserve"> </w:t>
@@ -218,7 +409,25 @@
     </w:p>
     <w:p>
       <w:r>
-        <w:t>Durch die Interface Empfänger und SenderInterface haben Server und Client alle möglichen Methoden zum Senden und Empfangen. Wie z.B.</w:t>
+        <w:t xml:space="preserve">Durch die Interface </w:t>
+      </w:r>
+      <w:r>
+        <w:rPr>
+          <w:rStyle w:val="Formatvorlage1Zchn"/>
+        </w:rPr>
+        <w:t>Empfänger</w:t>
+      </w:r>
+      <w:r>
+        <w:t xml:space="preserve"> und </w:t>
+      </w:r>
+      <w:r>
+        <w:rPr>
+          <w:rStyle w:val="Formatvorlage1Zchn"/>
+        </w:rPr>
+        <w:t>SenderInterface</w:t>
+      </w:r>
+      <w:r>
+        <w:t xml:space="preserve"> haben Server und Client alle möglichen Methoden zum Senden und Empfangen. Wie z.B.</w:t>
       </w:r>
     </w:p>
     <w:p>
@@ -227,9 +436,9 @@
           <w:noProof/>
         </w:rPr>
         <w:drawing>
-          <wp:inline distT="0" distB="0" distL="0" distR="0">
-            <wp:extent cx="3267075" cy="524926"/>
-            <wp:effectExtent l="0" t="0" r="0" b="8890"/>
+          <wp:inline distT="0" distB="0" distL="0" distR="0" wp14:anchorId="0A7DC748" wp14:editId="45A4A592">
+            <wp:extent cx="3532180" cy="538144"/>
+            <wp:effectExtent l="0" t="0" r="0" b="0"/>
             <wp:docPr id="2" name="Grafik 2"/>
             <wp:cNvGraphicFramePr>
               <a:graphicFrameLocks xmlns:a="http://schemas.openxmlformats.org/drawingml/2006/main" noChangeAspect="1"/>
@@ -244,14 +453,13 @@
                     </pic:cNvPicPr>
                   </pic:nvPicPr>
                   <pic:blipFill>
-                    <a:blip r:embed="rId5">
+                    <a:blip r:embed="rId8">
                       <a:extLst>
                         <a:ext uri="{28A0092B-C50C-407E-A947-70E740481C1C}">
                           <a14:useLocalDpi xmlns:a14="http://schemas.microsoft.com/office/drawing/2010/main" val="0"/>
                         </a:ext>
                       </a:extLst>
                     </a:blip>
-                    <a:srcRect/>
                     <a:stretch>
                       <a:fillRect/>
                     </a:stretch>
@@ -259,7 +467,7 @@
                   <pic:spPr bwMode="auto">
                     <a:xfrm>
                       <a:off x="0" y="0"/>
-                      <a:ext cx="3532180" cy="567521"/>
+                      <a:ext cx="3532180" cy="538144"/>
                     </a:xfrm>
                     <a:prstGeom prst="rect">
                       <a:avLst/>
@@ -278,7 +486,41 @@
     </w:p>
     <w:p>
       <w:r>
-        <w:t>Diese Methoden senden an und empfangen von allen verbundenen Clients bzw. Servern.</w:t>
+        <w:t>Diese Methoden senden an und empfangen von allen verbundenen Clients bzw.</w:t>
+      </w:r>
+      <w:r>
+        <w:t xml:space="preserve"> dem</w:t>
+      </w:r>
+      <w:r>
+        <w:t xml:space="preserve"> Server.</w:t>
+      </w:r>
+    </w:p>
+    <w:p>
+      <w:r>
+        <w:t xml:space="preserve">Wird im Client zum Beispiel die Methode </w:t>
+      </w:r>
+      <w:r>
+        <w:rPr>
+          <w:rStyle w:val="Formatvorlage1Zchn"/>
+        </w:rPr>
+        <w:t>sendeString(„test“)</w:t>
+      </w:r>
+      <w:r>
+        <w:t xml:space="preserve"> aufgerufen, erfolgt beim Server (nach erfolgreicher Kommunikation über das Internet – diesen Teil übernimmt die Engine) ein Aufruf der Methode </w:t>
+      </w:r>
+      <w:r>
+        <w:rPr>
+          <w:rStyle w:val="Formatvorlage1Zchn"/>
+        </w:rPr>
+        <w:t>empfangeString(„test“)</w:t>
+      </w:r>
+      <w:r>
+        <w:t xml:space="preserve"> mit dem entsprechenden Parameter.</w:t>
+      </w:r>
+    </w:p>
+    <w:p>
+      <w:r>
+        <w:br w:type="page"/>
       </w:r>
     </w:p>
     <w:p/>
@@ -304,16 +546,32 @@
       </w:r>
     </w:p>
     <w:p>
-      <w:r>
+      <w:pPr>
+        <w:spacing w:after="0"/>
+      </w:pPr>
+      <w:r>
+        <w:rPr>
+          <w:b/>
+          <w:bCs/>
+        </w:rPr>
         <w:t>Hinweise</w:t>
       </w:r>
       <w:r>
+        <w:rPr>
+          <w:b/>
+          <w:bCs/>
+        </w:rPr>
         <w:t>:</w:t>
       </w:r>
-      <w:r>
-        <w:br/>
-        <w:t xml:space="preserve">1) </w:t>
-      </w:r>
+    </w:p>
+    <w:p>
+      <w:pPr>
+        <w:pStyle w:val="Listenabsatz"/>
+        <w:numPr>
+          <w:ilvl w:val="0"/>
+          <w:numId w:val="3"/>
+        </w:numPr>
+      </w:pPr>
       <w:r>
         <w:t xml:space="preserve">Um die Klassen der Engine Alpha nutzen zu können, musst du dir den Ordner </w:t>
       </w:r>
@@ -325,35 +583,144 @@
         <w:t>+libs</w:t>
       </w:r>
       <w:r>
-        <w:t xml:space="preserve"> herunterladen und in dein BlueJ-Projekt kopieren. Die Engine Alpha kannst du mit </w:t>
-      </w:r>
-      <w:r>
-        <w:rPr>
-          <w:i/>
-          <w:iCs/>
-        </w:rPr>
-        <w:t>import ea.*</w:t>
-      </w:r>
-      <w:r>
-        <w:t>; in deine Klasse einfügen.</w:t>
-      </w:r>
-      <w:r>
-        <w:br/>
-        <w:t>2) Der Server wird unter deiner eigenen IP-Adresse adressiert. Du kannst entweder d</w:t>
-      </w:r>
-      <w:r>
-        <w:t>eine</w:t>
-      </w:r>
-      <w:r>
-        <w:t xml:space="preserve"> IP-Adresse oder „localhoast“ verwenden</w:t>
+        <w:t xml:space="preserve"> herunterladen und in dein BlueJ-Projekt kopieren. </w:t>
+      </w:r>
+      <w:r>
+        <w:t xml:space="preserve">Die Klassen der </w:t>
+      </w:r>
+      <w:r>
+        <w:t>Engine Alpha</w:t>
+      </w:r>
+      <w:r>
+        <w:t xml:space="preserve"> sind nur verfügbar, wenn du das entsprechende Package importierst: Dazu musst du in jeden Klassen-Code </w:t>
+      </w:r>
+      <w:r>
+        <w:rPr>
+          <w:rStyle w:val="Formatvorlage1Zchn"/>
+        </w:rPr>
+        <w:t>import ea.*;</w:t>
+      </w:r>
+      <w:r>
+        <w:t xml:space="preserve"> </w:t>
+      </w:r>
+      <w:r>
+        <w:t xml:space="preserve">in die erste Zeile deines Codes (noch vor </w:t>
+      </w:r>
+      <w:r>
+        <w:rPr>
+          <w:rStyle w:val="Formatvorlage1Zchn"/>
+        </w:rPr>
+        <w:t>public class …</w:t>
+      </w:r>
+      <w:r>
+        <w:rPr>
+          <w:rStyle w:val="Formatvorlage1Zchn"/>
+        </w:rPr>
+        <w:t xml:space="preserve"> </w:t>
+      </w:r>
+      <w:r>
+        <w:t>!) schreiben: Der Compiler weiß somit, dass du die Klassen benutzen möchtest.</w:t>
+      </w:r>
+    </w:p>
+    <w:p>
+      <w:pPr>
+        <w:pStyle w:val="Listenabsatz"/>
+        <w:numPr>
+          <w:ilvl w:val="0"/>
+          <w:numId w:val="3"/>
+        </w:numPr>
+      </w:pPr>
+      <w:r>
+        <w:t>Die IP-Adresse des Servers ist die deines Computers</w:t>
       </w:r>
       <w:r>
         <w:t>.</w:t>
+      </w:r>
+      <w:r>
+        <w:t xml:space="preserve"> (die du mit „ipconfig /all“ in der Windows-Konsole herausfinden kannst: Sie steht neben „IPv4-Adresse…“). Als Abkürzung kannst du auch „</w:t>
+      </w:r>
+      <w:hyperlink r:id="rId9" w:history="1">
+        <w:r>
+          <w:rPr>
+            <w:rStyle w:val="Hyperlink"/>
+          </w:rPr>
+          <w:t>localhost</w:t>
+        </w:r>
+      </w:hyperlink>
+      <w:r>
+        <w:t>“ oder „</w:t>
+      </w:r>
+      <w:hyperlink r:id="rId10" w:history="1">
+        <w:r>
+          <w:rPr>
+            <w:rStyle w:val="Hyperlink"/>
+          </w:rPr>
+          <w:t>127.0.0.1</w:t>
+        </w:r>
+      </w:hyperlink>
+      <w:r>
+        <w:t>“ verwenden, diese Adressen führen dich auch zu deinem eigenen Computer.</w:t>
+      </w:r>
+    </w:p>
+    <w:p>
+      <w:pPr>
+        <w:pStyle w:val="Listenabsatz"/>
+        <w:numPr>
+          <w:ilvl w:val="0"/>
+          <w:numId w:val="3"/>
+        </w:numPr>
+      </w:pPr>
+      <w:r>
+        <w:t xml:space="preserve">Du kannst die Definitionen der Klassen der Engine Alpha jederzeit in der </w:t>
+      </w:r>
+      <w:hyperlink r:id="rId11" w:history="1">
+        <w:r>
+          <w:rPr>
+            <w:rStyle w:val="Hyperlink"/>
+          </w:rPr>
+          <w:t>Wiki</w:t>
+        </w:r>
+      </w:hyperlink>
+      <w:r>
+        <w:t xml:space="preserve"> oder in den </w:t>
+      </w:r>
+      <w:hyperlink r:id="rId12" w:history="1">
+        <w:r>
+          <w:rPr>
+            <w:rStyle w:val="Hyperlink"/>
+          </w:rPr>
+          <w:t>docs</w:t>
+        </w:r>
+      </w:hyperlink>
+      <w:r>
+        <w:t xml:space="preserve"> nachlesen. Außerdem gibt es in der </w:t>
+      </w:r>
+      <w:hyperlink r:id="rId13" w:history="1">
+        <w:r>
+          <w:rPr>
+            <w:rStyle w:val="Hyperlink"/>
+          </w:rPr>
+          <w:t>wiki eine extra Seite</w:t>
+        </w:r>
+      </w:hyperlink>
+      <w:r>
+        <w:t xml:space="preserve"> über Server-Client-Kommunikation.</w:t>
+      </w:r>
+    </w:p>
+    <w:p>
+      <w:pPr>
+        <w:pStyle w:val="Listenabsatz"/>
+        <w:numPr>
+          <w:ilvl w:val="0"/>
+          <w:numId w:val="3"/>
+        </w:numPr>
+      </w:pPr>
+      <w:r>
+        <w:t>Als Hilfe steht dir der Leitfaden zur Verfügung.</w:t>
       </w:r>
       <w:bookmarkStart w:id="0" w:name="_GoBack"/>
       <w:bookmarkEnd w:id="0"/>
     </w:p>
-    <w:p/>
     <w:sectPr>
       <w:pgSz w:w="11906" w:h="16838"/>
       <w:pgMar w:top="1417" w:right="1417" w:bottom="1134" w:left="1417" w:header="708" w:footer="708" w:gutter="0"/>
@@ -362,6 +729,281 @@
     </w:sectPr>
   </w:body>
 </w:document>
+</file>
+
+<file path=word/numbering.xml><?xml version="1.0" encoding="utf-8"?>
+<w:numbering xmlns:wpc="http://schemas.microsoft.com/office/word/2010/wordprocessingCanvas" xmlns:cx="http://schemas.microsoft.com/office/drawing/2014/chartex" xmlns:cx1="http://schemas.microsoft.com/office/drawing/2015/9/8/chartex" xmlns:cx2="http://schemas.microsoft.com/office/drawing/2015/10/21/chartex" xmlns:cx3="http://schemas.microsoft.com/office/drawing/2016/5/9/chartex" xmlns:cx4="http://schemas.microsoft.com/office/drawing/2016/5/10/chartex" xmlns:cx5="http://schemas.microsoft.com/office/drawing/2016/5/11/chartex" xmlns:cx6="http://schemas.microsoft.com/office/drawing/2016/5/12/chartex" xmlns:cx7="http://schemas.microsoft.com/office/drawing/2016/5/13/chartex" xmlns:cx8="http://schemas.microsoft.com/office/drawing/2016/5/14/chartex" xmlns:mc="http://schemas.openxmlformats.org/markup-compatibility/2006" xmlns:aink="http://schemas.microsoft.com/office/drawing/2016/ink" xmlns:am3d="http://schemas.microsoft.com/office/drawing/2017/model3d" xmlns:o="urn:schemas-microsoft-com:office:office" xmlns:r="http://schemas.openxmlformats.org/officeDocument/2006/relationships" xmlns:m="http://schemas.openxmlformats.org/officeDocument/2006/math" xmlns:v="urn:schemas-microsoft-com:vml" xmlns:wp14="http://schemas.microsoft.com/office/word/2010/wordprocessingDrawing" xmlns:wp="http://schemas.openxmlformats.org/drawingml/2006/wordprocessingDrawing" xmlns:w10="urn:schemas-microsoft-com:office:word" xmlns:w="http://schemas.openxmlformats.org/wordprocessingml/2006/main" xmlns:w14="http://schemas.microsoft.com/office/word/2010/wordml" xmlns:w15="http://schemas.microsoft.com/office/word/2012/wordml" xmlns:w16cid="http://schemas.microsoft.com/office/word/2016/wordml/cid" xmlns:w16se="http://schemas.microsoft.com/office/word/2015/wordml/symex" xmlns:wpg="http://schemas.microsoft.com/office/word/2010/wordprocessingGroup" xmlns:wpi="http://schemas.microsoft.com/office/word/2010/wordprocessingInk" xmlns:wne="http://schemas.microsoft.com/office/word/2006/wordml" xmlns:wps="http://schemas.microsoft.com/office/word/2010/wordprocessingShape" mc:Ignorable="w14 w15 w16se w16cid wp14">
+  <w:abstractNum w:abstractNumId="0" w15:restartNumberingAfterBreak="0">
+    <w:nsid w:val="070D2659"/>
+    <w:multiLevelType w:val="hybridMultilevel"/>
+    <w:tmpl w:val="ABD0F4F0"/>
+    <w:lvl w:ilvl="0" w:tplc="0407000F">
+      <w:start w:val="1"/>
+      <w:numFmt w:val="decimal"/>
+      <w:lvlText w:val="%1."/>
+      <w:lvlJc w:val="left"/>
+      <w:pPr>
+        <w:ind w:left="720" w:hanging="360"/>
+      </w:pPr>
+    </w:lvl>
+    <w:lvl w:ilvl="1" w:tplc="04070019" w:tentative="1">
+      <w:start w:val="1"/>
+      <w:numFmt w:val="lowerLetter"/>
+      <w:lvlText w:val="%2."/>
+      <w:lvlJc w:val="left"/>
+      <w:pPr>
+        <w:ind w:left="1440" w:hanging="360"/>
+      </w:pPr>
+    </w:lvl>
+    <w:lvl w:ilvl="2" w:tplc="0407001B" w:tentative="1">
+      <w:start w:val="1"/>
+      <w:numFmt w:val="lowerRoman"/>
+      <w:lvlText w:val="%3."/>
+      <w:lvlJc w:val="right"/>
+      <w:pPr>
+        <w:ind w:left="2160" w:hanging="180"/>
+      </w:pPr>
+    </w:lvl>
+    <w:lvl w:ilvl="3" w:tplc="0407000F" w:tentative="1">
+      <w:start w:val="1"/>
+      <w:numFmt w:val="decimal"/>
+      <w:lvlText w:val="%4."/>
+      <w:lvlJc w:val="left"/>
+      <w:pPr>
+        <w:ind w:left="2880" w:hanging="360"/>
+      </w:pPr>
+    </w:lvl>
+    <w:lvl w:ilvl="4" w:tplc="04070019" w:tentative="1">
+      <w:start w:val="1"/>
+      <w:numFmt w:val="lowerLetter"/>
+      <w:lvlText w:val="%5."/>
+      <w:lvlJc w:val="left"/>
+      <w:pPr>
+        <w:ind w:left="3600" w:hanging="360"/>
+      </w:pPr>
+    </w:lvl>
+    <w:lvl w:ilvl="5" w:tplc="0407001B" w:tentative="1">
+      <w:start w:val="1"/>
+      <w:numFmt w:val="lowerRoman"/>
+      <w:lvlText w:val="%6."/>
+      <w:lvlJc w:val="right"/>
+      <w:pPr>
+        <w:ind w:left="4320" w:hanging="180"/>
+      </w:pPr>
+    </w:lvl>
+    <w:lvl w:ilvl="6" w:tplc="0407000F" w:tentative="1">
+      <w:start w:val="1"/>
+      <w:numFmt w:val="decimal"/>
+      <w:lvlText w:val="%7."/>
+      <w:lvlJc w:val="left"/>
+      <w:pPr>
+        <w:ind w:left="5040" w:hanging="360"/>
+      </w:pPr>
+    </w:lvl>
+    <w:lvl w:ilvl="7" w:tplc="04070019" w:tentative="1">
+      <w:start w:val="1"/>
+      <w:numFmt w:val="lowerLetter"/>
+      <w:lvlText w:val="%8."/>
+      <w:lvlJc w:val="left"/>
+      <w:pPr>
+        <w:ind w:left="5760" w:hanging="360"/>
+      </w:pPr>
+    </w:lvl>
+    <w:lvl w:ilvl="8" w:tplc="0407001B" w:tentative="1">
+      <w:start w:val="1"/>
+      <w:numFmt w:val="lowerRoman"/>
+      <w:lvlText w:val="%9."/>
+      <w:lvlJc w:val="right"/>
+      <w:pPr>
+        <w:ind w:left="6480" w:hanging="180"/>
+      </w:pPr>
+    </w:lvl>
+  </w:abstractNum>
+  <w:abstractNum w:abstractNumId="1" w15:restartNumberingAfterBreak="0">
+    <w:nsid w:val="1CFA649F"/>
+    <w:multiLevelType w:val="hybridMultilevel"/>
+    <w:tmpl w:val="E18AE7EE"/>
+    <w:lvl w:ilvl="0" w:tplc="0407000F">
+      <w:start w:val="1"/>
+      <w:numFmt w:val="decimal"/>
+      <w:lvlText w:val="%1."/>
+      <w:lvlJc w:val="left"/>
+      <w:pPr>
+        <w:ind w:left="720" w:hanging="360"/>
+      </w:pPr>
+    </w:lvl>
+    <w:lvl w:ilvl="1" w:tplc="04070019" w:tentative="1">
+      <w:start w:val="1"/>
+      <w:numFmt w:val="lowerLetter"/>
+      <w:lvlText w:val="%2."/>
+      <w:lvlJc w:val="left"/>
+      <w:pPr>
+        <w:ind w:left="1440" w:hanging="360"/>
+      </w:pPr>
+    </w:lvl>
+    <w:lvl w:ilvl="2" w:tplc="0407001B" w:tentative="1">
+      <w:start w:val="1"/>
+      <w:numFmt w:val="lowerRoman"/>
+      <w:lvlText w:val="%3."/>
+      <w:lvlJc w:val="right"/>
+      <w:pPr>
+        <w:ind w:left="2160" w:hanging="180"/>
+      </w:pPr>
+    </w:lvl>
+    <w:lvl w:ilvl="3" w:tplc="0407000F" w:tentative="1">
+      <w:start w:val="1"/>
+      <w:numFmt w:val="decimal"/>
+      <w:lvlText w:val="%4."/>
+      <w:lvlJc w:val="left"/>
+      <w:pPr>
+        <w:ind w:left="2880" w:hanging="360"/>
+      </w:pPr>
+    </w:lvl>
+    <w:lvl w:ilvl="4" w:tplc="04070019" w:tentative="1">
+      <w:start w:val="1"/>
+      <w:numFmt w:val="lowerLetter"/>
+      <w:lvlText w:val="%5."/>
+      <w:lvlJc w:val="left"/>
+      <w:pPr>
+        <w:ind w:left="3600" w:hanging="360"/>
+      </w:pPr>
+    </w:lvl>
+    <w:lvl w:ilvl="5" w:tplc="0407001B" w:tentative="1">
+      <w:start w:val="1"/>
+      <w:numFmt w:val="lowerRoman"/>
+      <w:lvlText w:val="%6."/>
+      <w:lvlJc w:val="right"/>
+      <w:pPr>
+        <w:ind w:left="4320" w:hanging="180"/>
+      </w:pPr>
+    </w:lvl>
+    <w:lvl w:ilvl="6" w:tplc="0407000F" w:tentative="1">
+      <w:start w:val="1"/>
+      <w:numFmt w:val="decimal"/>
+      <w:lvlText w:val="%7."/>
+      <w:lvlJc w:val="left"/>
+      <w:pPr>
+        <w:ind w:left="5040" w:hanging="360"/>
+      </w:pPr>
+    </w:lvl>
+    <w:lvl w:ilvl="7" w:tplc="04070019" w:tentative="1">
+      <w:start w:val="1"/>
+      <w:numFmt w:val="lowerLetter"/>
+      <w:lvlText w:val="%8."/>
+      <w:lvlJc w:val="left"/>
+      <w:pPr>
+        <w:ind w:left="5760" w:hanging="360"/>
+      </w:pPr>
+    </w:lvl>
+    <w:lvl w:ilvl="8" w:tplc="0407001B" w:tentative="1">
+      <w:start w:val="1"/>
+      <w:numFmt w:val="lowerRoman"/>
+      <w:lvlText w:val="%9."/>
+      <w:lvlJc w:val="right"/>
+      <w:pPr>
+        <w:ind w:left="6480" w:hanging="180"/>
+      </w:pPr>
+    </w:lvl>
+  </w:abstractNum>
+  <w:abstractNum w:abstractNumId="2" w15:restartNumberingAfterBreak="0">
+    <w:nsid w:val="39A81AE1"/>
+    <w:multiLevelType w:val="hybridMultilevel"/>
+    <w:tmpl w:val="AF68BCC4"/>
+    <w:lvl w:ilvl="0" w:tplc="04070011">
+      <w:start w:val="1"/>
+      <w:numFmt w:val="decimal"/>
+      <w:lvlText w:val="%1)"/>
+      <w:lvlJc w:val="left"/>
+      <w:pPr>
+        <w:ind w:left="720" w:hanging="360"/>
+      </w:pPr>
+      <w:rPr>
+        <w:rFonts w:hint="default"/>
+      </w:rPr>
+    </w:lvl>
+    <w:lvl w:ilvl="1" w:tplc="04070019" w:tentative="1">
+      <w:start w:val="1"/>
+      <w:numFmt w:val="lowerLetter"/>
+      <w:lvlText w:val="%2."/>
+      <w:lvlJc w:val="left"/>
+      <w:pPr>
+        <w:ind w:left="1440" w:hanging="360"/>
+      </w:pPr>
+    </w:lvl>
+    <w:lvl w:ilvl="2" w:tplc="0407001B" w:tentative="1">
+      <w:start w:val="1"/>
+      <w:numFmt w:val="lowerRoman"/>
+      <w:lvlText w:val="%3."/>
+      <w:lvlJc w:val="right"/>
+      <w:pPr>
+        <w:ind w:left="2160" w:hanging="180"/>
+      </w:pPr>
+    </w:lvl>
+    <w:lvl w:ilvl="3" w:tplc="0407000F" w:tentative="1">
+      <w:start w:val="1"/>
+      <w:numFmt w:val="decimal"/>
+      <w:lvlText w:val="%4."/>
+      <w:lvlJc w:val="left"/>
+      <w:pPr>
+        <w:ind w:left="2880" w:hanging="360"/>
+      </w:pPr>
+    </w:lvl>
+    <w:lvl w:ilvl="4" w:tplc="04070019" w:tentative="1">
+      <w:start w:val="1"/>
+      <w:numFmt w:val="lowerLetter"/>
+      <w:lvlText w:val="%5."/>
+      <w:lvlJc w:val="left"/>
+      <w:pPr>
+        <w:ind w:left="3600" w:hanging="360"/>
+      </w:pPr>
+    </w:lvl>
+    <w:lvl w:ilvl="5" w:tplc="0407001B" w:tentative="1">
+      <w:start w:val="1"/>
+      <w:numFmt w:val="lowerRoman"/>
+      <w:lvlText w:val="%6."/>
+      <w:lvlJc w:val="right"/>
+      <w:pPr>
+        <w:ind w:left="4320" w:hanging="180"/>
+      </w:pPr>
+    </w:lvl>
+    <w:lvl w:ilvl="6" w:tplc="0407000F" w:tentative="1">
+      <w:start w:val="1"/>
+      <w:numFmt w:val="decimal"/>
+      <w:lvlText w:val="%7."/>
+      <w:lvlJc w:val="left"/>
+      <w:pPr>
+        <w:ind w:left="5040" w:hanging="360"/>
+      </w:pPr>
+    </w:lvl>
+    <w:lvl w:ilvl="7" w:tplc="04070019" w:tentative="1">
+      <w:start w:val="1"/>
+      <w:numFmt w:val="lowerLetter"/>
+      <w:lvlText w:val="%8."/>
+      <w:lvlJc w:val="left"/>
+      <w:pPr>
+        <w:ind w:left="5760" w:hanging="360"/>
+      </w:pPr>
+    </w:lvl>
+    <w:lvl w:ilvl="8" w:tplc="0407001B" w:tentative="1">
+      <w:start w:val="1"/>
+      <w:numFmt w:val="lowerRoman"/>
+      <w:lvlText w:val="%9."/>
+      <w:lvlJc w:val="right"/>
+      <w:pPr>
+        <w:ind w:left="6480" w:hanging="180"/>
+      </w:pPr>
+    </w:lvl>
+  </w:abstractNum>
+  <w:num w:numId="1">
+    <w:abstractNumId w:val="0"/>
+  </w:num>
+  <w:num w:numId="2">
+    <w:abstractNumId w:val="1"/>
+  </w:num>
+  <w:num w:numId="3">
+    <w:abstractNumId w:val="2"/>
+  </w:num>
+</w:numbering>
 </file>
 
 <file path=word/styles.xml><?xml version="1.0" encoding="utf-8"?>
@@ -790,6 +1432,74 @@
     <w:semiHidden/>
     <w:unhideWhenUsed/>
   </w:style>
+  <w:style w:type="character" w:styleId="Hyperlink">
+    <w:name w:val="Hyperlink"/>
+    <w:basedOn w:val="Absatz-Standardschriftart"/>
+    <w:uiPriority w:val="99"/>
+    <w:unhideWhenUsed/>
+    <w:rsid w:val="004A7025"/>
+    <w:rPr>
+      <w:color w:val="0563C1" w:themeColor="hyperlink"/>
+      <w:u w:val="single"/>
+    </w:rPr>
+  </w:style>
+  <w:style w:type="character" w:styleId="NichtaufgelsteErwhnung">
+    <w:name w:val="Unresolved Mention"/>
+    <w:basedOn w:val="Absatz-Standardschriftart"/>
+    <w:uiPriority w:val="99"/>
+    <w:semiHidden/>
+    <w:unhideWhenUsed/>
+    <w:rsid w:val="004A7025"/>
+    <w:rPr>
+      <w:color w:val="605E5C"/>
+      <w:shd w:val="clear" w:color="auto" w:fill="E1DFDD"/>
+    </w:rPr>
+  </w:style>
+  <w:style w:type="character" w:styleId="BesuchterLink">
+    <w:name w:val="FollowedHyperlink"/>
+    <w:basedOn w:val="Absatz-Standardschriftart"/>
+    <w:uiPriority w:val="99"/>
+    <w:semiHidden/>
+    <w:unhideWhenUsed/>
+    <w:rsid w:val="004A7025"/>
+    <w:rPr>
+      <w:color w:val="954F72" w:themeColor="followedHyperlink"/>
+      <w:u w:val="single"/>
+    </w:rPr>
+  </w:style>
+  <w:style w:type="paragraph" w:customStyle="1" w:styleId="Formatvorlage1">
+    <w:name w:val="Formatvorlage1"/>
+    <w:basedOn w:val="Standard"/>
+    <w:link w:val="Formatvorlage1Zchn"/>
+    <w:autoRedefine/>
+    <w:qFormat/>
+    <w:rsid w:val="004A7025"/>
+    <w:rPr>
+      <w:rFonts w:ascii="Consolas" w:hAnsi="Consolas"/>
+      <w:color w:val="7030A0"/>
+    </w:rPr>
+  </w:style>
+  <w:style w:type="paragraph" w:styleId="Listenabsatz">
+    <w:name w:val="List Paragraph"/>
+    <w:basedOn w:val="Standard"/>
+    <w:uiPriority w:val="34"/>
+    <w:qFormat/>
+    <w:rsid w:val="00814295"/>
+    <w:pPr>
+      <w:ind w:left="720"/>
+      <w:contextualSpacing/>
+    </w:pPr>
+  </w:style>
+  <w:style w:type="character" w:customStyle="1" w:styleId="Formatvorlage1Zchn">
+    <w:name w:val="Formatvorlage1 Zchn"/>
+    <w:basedOn w:val="Absatz-Standardschriftart"/>
+    <w:link w:val="Formatvorlage1"/>
+    <w:rsid w:val="004A7025"/>
+    <w:rPr>
+      <w:rFonts w:ascii="Consolas" w:hAnsi="Consolas"/>
+      <w:color w:val="7030A0"/>
+    </w:rPr>
+  </w:style>
 </w:styles>
 </file>
 

</xml_diff>

<commit_message>
Verbesserungen verbessert und in eine Datei gepackt
</commit_message>
<xml_diff>
--- a/Arbeitsblatt-Chat-Server.docx
+++ b/Arbeitsblatt-Chat-Server.docx
@@ -42,23 +42,19 @@
           <w:rPr>
             <w:rStyle w:val="Hyperlink"/>
           </w:rPr>
-          <w:t xml:space="preserve">Engine </w:t>
-        </w:r>
-        <w:r>
-          <w:rPr>
-            <w:rStyle w:val="Hyperlink"/>
-          </w:rPr>
-          <w:t>A</w:t>
-        </w:r>
-        <w:r>
-          <w:rPr>
-            <w:rStyle w:val="Hyperlink"/>
-          </w:rPr>
-          <w:t>lpha</w:t>
+          <w:t>Engine Alpha</w:t>
         </w:r>
       </w:hyperlink>
       <w:r>
-        <w:t xml:space="preserve"> (ea) ist ein</w:t>
+        <w:t xml:space="preserve"> (</w:t>
+      </w:r>
+      <w:proofErr w:type="spellStart"/>
+      <w:r>
+        <w:t>ea</w:t>
+      </w:r>
+      <w:proofErr w:type="spellEnd"/>
+      <w:r>
+        <w:t>) ist ein</w:t>
       </w:r>
       <w:r>
         <w:t>e</w:t>
@@ -123,12 +119,14 @@
       <w:r>
         <w:t xml:space="preserve"> und </w:t>
       </w:r>
+      <w:proofErr w:type="spellStart"/>
       <w:r>
         <w:rPr>
           <w:rStyle w:val="Formatvorlage1Zchn"/>
         </w:rPr>
         <w:t>SenderInterface</w:t>
       </w:r>
+      <w:proofErr w:type="spellEnd"/>
       <w:r>
         <w:t>.</w:t>
       </w:r>
@@ -149,6 +147,7 @@
         </w:rPr>
         <w:t xml:space="preserve"> bzw. </w:t>
       </w:r>
+      <w:proofErr w:type="spellStart"/>
       <w:r>
         <w:rPr>
           <w:rStyle w:val="Formatvorlage1Zchn"/>
@@ -157,6 +156,7 @@
         </w:rPr>
         <w:t>SenderInterface</w:t>
       </w:r>
+      <w:proofErr w:type="spellEnd"/>
       <w:r>
         <w:t xml:space="preserve">: Ermöglicht die Kommunikation mit allen anderen Engine-Alpha-Instanzen. Durch die zu implementierenden Methoden wird sichergestellt, dass </w:t>
       </w:r>
@@ -204,12 +204,14 @@
       <w:r>
         <w:t xml:space="preserve"> und </w:t>
       </w:r>
+      <w:proofErr w:type="spellStart"/>
       <w:r>
         <w:rPr>
           <w:rStyle w:val="Formatvorlage1Zchn"/>
         </w:rPr>
         <w:t>SenderInterface</w:t>
       </w:r>
+      <w:proofErr w:type="spellEnd"/>
       <w:r>
         <w:t>.</w:t>
       </w:r>
@@ -245,12 +247,14 @@
       <w:r>
         <w:t xml:space="preserve"> und </w:t>
       </w:r>
+      <w:proofErr w:type="spellStart"/>
       <w:r>
         <w:rPr>
           <w:rStyle w:val="Formatvorlage1Zchn"/>
         </w:rPr>
         <w:t>SenderInterface</w:t>
       </w:r>
+      <w:proofErr w:type="spellEnd"/>
       <w:r>
         <w:t>.</w:t>
       </w:r>
@@ -366,19 +370,7 @@
           <w:rPr>
             <w:rStyle w:val="Hyperlink"/>
           </w:rPr>
-          <w:t>1-1024 bereits rese</w:t>
-        </w:r>
-        <w:r>
-          <w:rPr>
-            <w:rStyle w:val="Hyperlink"/>
-          </w:rPr>
-          <w:t>r</w:t>
-        </w:r>
-        <w:r>
-          <w:rPr>
-            <w:rStyle w:val="Hyperlink"/>
-          </w:rPr>
-          <w:t>viert sind</w:t>
+          <w:t>1-1024 bereits reserviert sind</w:t>
         </w:r>
       </w:hyperlink>
       <w:r>
@@ -420,12 +412,14 @@
       <w:r>
         <w:t xml:space="preserve"> und </w:t>
       </w:r>
+      <w:proofErr w:type="spellStart"/>
       <w:r>
         <w:rPr>
           <w:rStyle w:val="Formatvorlage1Zchn"/>
         </w:rPr>
         <w:t>SenderInterface</w:t>
       </w:r>
+      <w:proofErr w:type="spellEnd"/>
       <w:r>
         <w:t xml:space="preserve"> haben Server und Client alle möglichen Methoden zum Senden und Empfangen. Wie z.B.</w:t>
       </w:r>
@@ -486,7 +480,15 @@
     </w:p>
     <w:p>
       <w:r>
-        <w:t>Diese Methoden senden an und empfangen von allen verbundenen Clients bzw.</w:t>
+        <w:t xml:space="preserve">Diese Methoden senden an und </w:t>
+      </w:r>
+      <w:proofErr w:type="spellStart"/>
+      <w:r>
+        <w:t>empfangen</w:t>
+      </w:r>
+      <w:proofErr w:type="spellEnd"/>
+      <w:r>
+        <w:t xml:space="preserve"> von allen verbundenen Clients bzw.</w:t>
       </w:r>
       <w:r>
         <w:t xml:space="preserve"> dem</w:t>
@@ -499,20 +501,64 @@
       <w:r>
         <w:t xml:space="preserve">Wird im Client zum Beispiel die Methode </w:t>
       </w:r>
-      <w:r>
-        <w:rPr>
-          <w:rStyle w:val="Formatvorlage1Zchn"/>
-        </w:rPr>
-        <w:t>sendeString(„test“)</w:t>
+      <w:proofErr w:type="spellStart"/>
+      <w:r>
+        <w:rPr>
+          <w:rStyle w:val="Formatvorlage1Zchn"/>
+        </w:rPr>
+        <w:t>sendeString</w:t>
+      </w:r>
+      <w:proofErr w:type="spellEnd"/>
+      <w:r>
+        <w:rPr>
+          <w:rStyle w:val="Formatvorlage1Zchn"/>
+        </w:rPr>
+        <w:t>(„</w:t>
+      </w:r>
+      <w:proofErr w:type="spellStart"/>
+      <w:r>
+        <w:rPr>
+          <w:rStyle w:val="Formatvorlage1Zchn"/>
+        </w:rPr>
+        <w:t>test</w:t>
+      </w:r>
+      <w:proofErr w:type="spellEnd"/>
+      <w:r>
+        <w:rPr>
+          <w:rStyle w:val="Formatvorlage1Zchn"/>
+        </w:rPr>
+        <w:t>“)</w:t>
       </w:r>
       <w:r>
         <w:t xml:space="preserve"> aufgerufen, erfolgt beim Server (nach erfolgreicher Kommunikation über das Internet – diesen Teil übernimmt die Engine) ein Aufruf der Methode </w:t>
       </w:r>
-      <w:r>
-        <w:rPr>
-          <w:rStyle w:val="Formatvorlage1Zchn"/>
-        </w:rPr>
-        <w:t>empfangeString(„test“)</w:t>
+      <w:proofErr w:type="spellStart"/>
+      <w:r>
+        <w:rPr>
+          <w:rStyle w:val="Formatvorlage1Zchn"/>
+        </w:rPr>
+        <w:t>empfangeString</w:t>
+      </w:r>
+      <w:proofErr w:type="spellEnd"/>
+      <w:r>
+        <w:rPr>
+          <w:rStyle w:val="Formatvorlage1Zchn"/>
+        </w:rPr>
+        <w:t>(„</w:t>
+      </w:r>
+      <w:proofErr w:type="spellStart"/>
+      <w:r>
+        <w:rPr>
+          <w:rStyle w:val="Formatvorlage1Zchn"/>
+        </w:rPr>
+        <w:t>test</w:t>
+      </w:r>
+      <w:proofErr w:type="spellEnd"/>
+      <w:r>
+        <w:rPr>
+          <w:rStyle w:val="Formatvorlage1Zchn"/>
+        </w:rPr>
+        <w:t>“)</w:t>
       </w:r>
       <w:r>
         <w:t xml:space="preserve"> mit dem entsprechenden Parameter.</w:t>
@@ -580,10 +626,27 @@
           <w:i/>
           <w:iCs/>
         </w:rPr>
-        <w:t>+libs</w:t>
-      </w:r>
-      <w:r>
-        <w:t xml:space="preserve"> herunterladen und in dein BlueJ-Projekt kopieren. </w:t>
+        <w:t>+</w:t>
+      </w:r>
+      <w:proofErr w:type="spellStart"/>
+      <w:r>
+        <w:rPr>
+          <w:i/>
+          <w:iCs/>
+        </w:rPr>
+        <w:t>libs</w:t>
+      </w:r>
+      <w:proofErr w:type="spellEnd"/>
+      <w:r>
+        <w:t xml:space="preserve"> herunterladen und in dein </w:t>
+      </w:r>
+      <w:proofErr w:type="spellStart"/>
+      <w:r>
+        <w:t>BlueJ</w:t>
+      </w:r>
+      <w:proofErr w:type="spellEnd"/>
+      <w:r>
+        <w:t xml:space="preserve">-Projekt kopieren. </w:t>
       </w:r>
       <w:r>
         <w:t xml:space="preserve">Die Klassen der </w:t>
@@ -594,23 +657,67 @@
       <w:r>
         <w:t xml:space="preserve"> sind nur verfügbar, wenn du das entsprechende Package importierst: Dazu musst du in jeden Klassen-Code </w:t>
       </w:r>
-      <w:r>
-        <w:rPr>
-          <w:rStyle w:val="Formatvorlage1Zchn"/>
-        </w:rPr>
-        <w:t>import ea.*;</w:t>
-      </w:r>
-      <w:r>
+      <w:proofErr w:type="spellStart"/>
+      <w:r>
+        <w:rPr>
+          <w:rStyle w:val="Formatvorlage1Zchn"/>
+        </w:rPr>
+        <w:t>import</w:t>
+      </w:r>
+      <w:proofErr w:type="spellEnd"/>
+      <w:r>
+        <w:rPr>
+          <w:rStyle w:val="Formatvorlage1Zchn"/>
+        </w:rPr>
         <w:t xml:space="preserve"> </w:t>
       </w:r>
+      <w:proofErr w:type="spellStart"/>
+      <w:r>
+        <w:rPr>
+          <w:rStyle w:val="Formatvorlage1Zchn"/>
+        </w:rPr>
+        <w:t>ea</w:t>
+      </w:r>
+      <w:proofErr w:type="spellEnd"/>
+      <w:r>
+        <w:rPr>
+          <w:rStyle w:val="Formatvorlage1Zchn"/>
+        </w:rPr>
+        <w:t>.*;</w:t>
+      </w:r>
+      <w:r>
+        <w:t xml:space="preserve"> </w:t>
+      </w:r>
       <w:r>
         <w:t xml:space="preserve">in die erste Zeile deines Codes (noch vor </w:t>
       </w:r>
-      <w:r>
-        <w:rPr>
-          <w:rStyle w:val="Formatvorlage1Zchn"/>
-        </w:rPr>
-        <w:t>public class …</w:t>
+      <w:proofErr w:type="spellStart"/>
+      <w:r>
+        <w:rPr>
+          <w:rStyle w:val="Formatvorlage1Zchn"/>
+        </w:rPr>
+        <w:t>public</w:t>
+      </w:r>
+      <w:proofErr w:type="spellEnd"/>
+      <w:r>
+        <w:rPr>
+          <w:rStyle w:val="Formatvorlage1Zchn"/>
+        </w:rPr>
+        <w:t xml:space="preserve"> </w:t>
+      </w:r>
+      <w:proofErr w:type="spellStart"/>
+      <w:r>
+        <w:rPr>
+          <w:rStyle w:val="Formatvorlage1Zchn"/>
+        </w:rPr>
+        <w:t>class</w:t>
+      </w:r>
+      <w:proofErr w:type="spellEnd"/>
+      <w:r>
+        <w:rPr>
+          <w:rStyle w:val="Formatvorlage1Zchn"/>
+        </w:rPr>
+        <w:t xml:space="preserve"> …</w:t>
       </w:r>
       <w:r>
         <w:rPr>
@@ -637,20 +744,43 @@
         <w:t>.</w:t>
       </w:r>
       <w:r>
-        <w:t xml:space="preserve"> (die du mit „ipconfig /all“ in der Windows-Konsole herausfinden kannst: Sie steht neben „IPv4-Adresse…“). Als Abkürzung kannst du auch „</w:t>
+        <w:t xml:space="preserve"> (die du mit „</w:t>
+      </w:r>
+      <w:proofErr w:type="spellStart"/>
+      <w:r>
+        <w:t>ipconfig</w:t>
+      </w:r>
+      <w:proofErr w:type="spellEnd"/>
+      <w:r>
+        <w:t xml:space="preserve"> /all“ in der Windows-Konsole herausfinden kannst: Sie steht neben „IPv4-Adresse…“). Als Abkürzung kannst du auch „</w:t>
+      </w:r>
+      <w:proofErr w:type="spellStart"/>
+      <w:r>
+        <w:fldChar w:fldCharType="begin"/>
+      </w:r>
+      <w:r>
+        <w:instrText xml:space="preserve"> HYPERLINK "https://de.wikipedia.org/wiki/Localhost" </w:instrText>
+      </w:r>
+      <w:r>
+        <w:fldChar w:fldCharType="separate"/>
+      </w:r>
+      <w:r>
+        <w:rPr>
+          <w:rStyle w:val="Hyperlink"/>
+        </w:rPr>
+        <w:t>localhost</w:t>
+      </w:r>
+      <w:proofErr w:type="spellEnd"/>
+      <w:r>
+        <w:rPr>
+          <w:rStyle w:val="Hyperlink"/>
+        </w:rPr>
+        <w:fldChar w:fldCharType="end"/>
+      </w:r>
+      <w:r>
+        <w:t>“ oder „</w:t>
       </w:r>
       <w:hyperlink r:id="rId9" w:history="1">
-        <w:r>
-          <w:rPr>
-            <w:rStyle w:val="Hyperlink"/>
-          </w:rPr>
-          <w:t>localhost</w:t>
-        </w:r>
-      </w:hyperlink>
-      <w:r>
-        <w:t>“ oder „</w:t>
-      </w:r>
-      <w:hyperlink r:id="rId10" w:history="1">
         <w:r>
           <w:rPr>
             <w:rStyle w:val="Hyperlink"/>
@@ -673,7 +803,7 @@
       <w:r>
         <w:t xml:space="preserve">Du kannst die Definitionen der Klassen der Engine Alpha jederzeit in der </w:t>
       </w:r>
-      <w:hyperlink r:id="rId11" w:history="1">
+      <w:hyperlink r:id="rId10" w:history="1">
         <w:r>
           <w:rPr>
             <w:rStyle w:val="Hyperlink"/>
@@ -684,39 +814,155 @@
       <w:r>
         <w:t xml:space="preserve"> oder in den </w:t>
       </w:r>
-      <w:hyperlink r:id="rId12" w:history="1">
+      <w:hyperlink r:id="rId11" w:history="1">
+        <w:proofErr w:type="spellStart"/>
         <w:r>
           <w:rPr>
             <w:rStyle w:val="Hyperlink"/>
           </w:rPr>
           <w:t>docs</w:t>
         </w:r>
+        <w:proofErr w:type="spellEnd"/>
       </w:hyperlink>
       <w:r>
         <w:t xml:space="preserve"> nachlesen. Außerdem gibt es in der </w:t>
+      </w:r>
+      <w:hyperlink r:id="rId12" w:history="1">
+        <w:proofErr w:type="spellStart"/>
+        <w:r>
+          <w:rPr>
+            <w:rStyle w:val="Hyperlink"/>
+          </w:rPr>
+          <w:t>wiki</w:t>
+        </w:r>
+        <w:proofErr w:type="spellEnd"/>
+        <w:r>
+          <w:rPr>
+            <w:rStyle w:val="Hyperlink"/>
+          </w:rPr>
+          <w:t xml:space="preserve"> eine extra Seite</w:t>
+        </w:r>
+      </w:hyperlink>
+      <w:r>
+        <w:t xml:space="preserve"> über Server-Client-Kommunikation.</w:t>
+      </w:r>
+    </w:p>
+    <w:p>
+      <w:pPr>
+        <w:pStyle w:val="Listenabsatz"/>
+        <w:numPr>
+          <w:ilvl w:val="0"/>
+          <w:numId w:val="3"/>
+        </w:numPr>
+      </w:pPr>
+      <w:r>
+        <w:t>Falls du gar nicht weißt, wo du anfangen sollst und wie das ganze zu programmieren ist, findest du im Anhang auch noch einen kleinschrittigen Leitfaden.</w:t>
+      </w:r>
+      <w:r>
+        <w:t xml:space="preserve"> Du kannst diesen Leitfaden auch zum Überprüfen deiner Lösungen benutzen.</w:t>
+      </w:r>
+    </w:p>
+    <w:p>
+      <w:pPr>
+        <w:rPr>
+          <w:b/>
+          <w:bCs/>
+        </w:rPr>
+      </w:pPr>
+      <w:r>
+        <w:rPr>
+          <w:b/>
+          <w:bCs/>
+        </w:rPr>
+        <w:t>Extra-Aufgabe für erfahrene Programmierer</w:t>
+      </w:r>
+    </w:p>
+    <w:p>
+      <w:pPr>
+        <w:pStyle w:val="Listenabsatz"/>
+        <w:numPr>
+          <w:ilvl w:val="0"/>
+          <w:numId w:val="4"/>
+        </w:numPr>
+      </w:pPr>
+      <w:r>
+        <w:t>Jeder Client soll vor seine Nachricht noch (s)einen Namen schreiben.</w:t>
+      </w:r>
+    </w:p>
+    <w:p>
+      <w:pPr>
+        <w:pStyle w:val="Listenabsatz"/>
+        <w:numPr>
+          <w:ilvl w:val="0"/>
+          <w:numId w:val="4"/>
+        </w:numPr>
+      </w:pPr>
+      <w:r>
+        <w:t xml:space="preserve">Mit der Engine Alpha kannst du leicht eine verbesserte Bildschirmausgabe und „Live“-Texteingabe basteln. Dazu brauchst du: die Klassen </w:t>
+      </w:r>
+      <w:proofErr w:type="spellStart"/>
+      <w:r>
+        <w:rPr>
+          <w:rStyle w:val="Formatvorlage1Zchn"/>
+        </w:rPr>
+        <w:t>ea.Game</w:t>
+      </w:r>
+      <w:proofErr w:type="spellEnd"/>
+      <w:r>
+        <w:t xml:space="preserve"> und </w:t>
+      </w:r>
+      <w:proofErr w:type="spellStart"/>
+      <w:r>
+        <w:rPr>
+          <w:rStyle w:val="Formatvorlage1Zchn"/>
+        </w:rPr>
+        <w:t>ea.Text</w:t>
+      </w:r>
+      <w:proofErr w:type="spellEnd"/>
+      <w:r>
+        <w:t xml:space="preserve"> sowie </w:t>
       </w:r>
       <w:hyperlink r:id="rId13" w:history="1">
         <w:r>
           <w:rPr>
             <w:rStyle w:val="Hyperlink"/>
           </w:rPr>
-          <w:t>wiki eine extra Seite</w:t>
+          <w:t>die Kamera</w:t>
         </w:r>
       </w:hyperlink>
       <w:r>
-        <w:t xml:space="preserve"> über Server-Client-Kommunikation.</w:t>
-      </w:r>
-    </w:p>
-    <w:p>
-      <w:pPr>
-        <w:pStyle w:val="Listenabsatz"/>
-        <w:numPr>
-          <w:ilvl w:val="0"/>
-          <w:numId w:val="3"/>
-        </w:numPr>
-      </w:pPr>
-      <w:r>
-        <w:t>Als Hilfe steht dir der Leitfaden zur Verfügung.</w:t>
+        <w:t xml:space="preserve">. In der Klasse Game gibt es die Methode </w:t>
+      </w:r>
+      <w:proofErr w:type="spellStart"/>
+      <w:r>
+        <w:rPr>
+          <w:rStyle w:val="Code"/>
+        </w:rPr>
+        <w:t>eingabeFordern</w:t>
+      </w:r>
+      <w:proofErr w:type="spellEnd"/>
+      <w:r>
+        <w:rPr>
+          <w:rStyle w:val="Code"/>
+        </w:rPr>
+        <w:t xml:space="preserve">(String </w:t>
+      </w:r>
+      <w:proofErr w:type="spellStart"/>
+      <w:r>
+        <w:rPr>
+          <w:rStyle w:val="Code"/>
+        </w:rPr>
+        <w:t>aufforderung</w:t>
+      </w:r>
+      <w:proofErr w:type="spellEnd"/>
+      <w:r>
+        <w:rPr>
+          <w:rStyle w:val="Code"/>
+        </w:rPr>
+        <w:t>)</w:t>
+      </w:r>
+      <w:r>
+        <w:t>.</w:t>
       </w:r>
       <w:bookmarkStart w:id="0" w:name="_GoBack"/>
       <w:bookmarkEnd w:id="0"/>
@@ -994,6 +1240,118 @@
       </w:pPr>
     </w:lvl>
   </w:abstractNum>
+  <w:abstractNum w:abstractNumId="3" w15:restartNumberingAfterBreak="0">
+    <w:nsid w:val="75FF100F"/>
+    <w:multiLevelType w:val="hybridMultilevel"/>
+    <w:tmpl w:val="68061898"/>
+    <w:lvl w:ilvl="0" w:tplc="B04618E4">
+      <w:numFmt w:val="bullet"/>
+      <w:lvlText w:val="-"/>
+      <w:lvlJc w:val="left"/>
+      <w:pPr>
+        <w:ind w:left="720" w:hanging="360"/>
+      </w:pPr>
+      <w:rPr>
+        <w:rFonts w:ascii="Calibri" w:eastAsiaTheme="minorHAnsi" w:hAnsi="Calibri" w:cs="Calibri" w:hint="default"/>
+      </w:rPr>
+    </w:lvl>
+    <w:lvl w:ilvl="1" w:tplc="04070003" w:tentative="1">
+      <w:start w:val="1"/>
+      <w:numFmt w:val="bullet"/>
+      <w:lvlText w:val="o"/>
+      <w:lvlJc w:val="left"/>
+      <w:pPr>
+        <w:ind w:left="1440" w:hanging="360"/>
+      </w:pPr>
+      <w:rPr>
+        <w:rFonts w:ascii="Courier New" w:hAnsi="Courier New" w:cs="Courier New" w:hint="default"/>
+      </w:rPr>
+    </w:lvl>
+    <w:lvl w:ilvl="2" w:tplc="04070005" w:tentative="1">
+      <w:start w:val="1"/>
+      <w:numFmt w:val="bullet"/>
+      <w:lvlText w:val=""/>
+      <w:lvlJc w:val="left"/>
+      <w:pPr>
+        <w:ind w:left="2160" w:hanging="360"/>
+      </w:pPr>
+      <w:rPr>
+        <w:rFonts w:ascii="Wingdings" w:hAnsi="Wingdings" w:hint="default"/>
+      </w:rPr>
+    </w:lvl>
+    <w:lvl w:ilvl="3" w:tplc="04070001" w:tentative="1">
+      <w:start w:val="1"/>
+      <w:numFmt w:val="bullet"/>
+      <w:lvlText w:val=""/>
+      <w:lvlJc w:val="left"/>
+      <w:pPr>
+        <w:ind w:left="2880" w:hanging="360"/>
+      </w:pPr>
+      <w:rPr>
+        <w:rFonts w:ascii="Symbol" w:hAnsi="Symbol" w:hint="default"/>
+      </w:rPr>
+    </w:lvl>
+    <w:lvl w:ilvl="4" w:tplc="04070003" w:tentative="1">
+      <w:start w:val="1"/>
+      <w:numFmt w:val="bullet"/>
+      <w:lvlText w:val="o"/>
+      <w:lvlJc w:val="left"/>
+      <w:pPr>
+        <w:ind w:left="3600" w:hanging="360"/>
+      </w:pPr>
+      <w:rPr>
+        <w:rFonts w:ascii="Courier New" w:hAnsi="Courier New" w:cs="Courier New" w:hint="default"/>
+      </w:rPr>
+    </w:lvl>
+    <w:lvl w:ilvl="5" w:tplc="04070005" w:tentative="1">
+      <w:start w:val="1"/>
+      <w:numFmt w:val="bullet"/>
+      <w:lvlText w:val=""/>
+      <w:lvlJc w:val="left"/>
+      <w:pPr>
+        <w:ind w:left="4320" w:hanging="360"/>
+      </w:pPr>
+      <w:rPr>
+        <w:rFonts w:ascii="Wingdings" w:hAnsi="Wingdings" w:hint="default"/>
+      </w:rPr>
+    </w:lvl>
+    <w:lvl w:ilvl="6" w:tplc="04070001" w:tentative="1">
+      <w:start w:val="1"/>
+      <w:numFmt w:val="bullet"/>
+      <w:lvlText w:val=""/>
+      <w:lvlJc w:val="left"/>
+      <w:pPr>
+        <w:ind w:left="5040" w:hanging="360"/>
+      </w:pPr>
+      <w:rPr>
+        <w:rFonts w:ascii="Symbol" w:hAnsi="Symbol" w:hint="default"/>
+      </w:rPr>
+    </w:lvl>
+    <w:lvl w:ilvl="7" w:tplc="04070003" w:tentative="1">
+      <w:start w:val="1"/>
+      <w:numFmt w:val="bullet"/>
+      <w:lvlText w:val="o"/>
+      <w:lvlJc w:val="left"/>
+      <w:pPr>
+        <w:ind w:left="5760" w:hanging="360"/>
+      </w:pPr>
+      <w:rPr>
+        <w:rFonts w:ascii="Courier New" w:hAnsi="Courier New" w:cs="Courier New" w:hint="default"/>
+      </w:rPr>
+    </w:lvl>
+    <w:lvl w:ilvl="8" w:tplc="04070005" w:tentative="1">
+      <w:start w:val="1"/>
+      <w:numFmt w:val="bullet"/>
+      <w:lvlText w:val=""/>
+      <w:lvlJc w:val="left"/>
+      <w:pPr>
+        <w:ind w:left="6480" w:hanging="360"/>
+      </w:pPr>
+      <w:rPr>
+        <w:rFonts w:ascii="Wingdings" w:hAnsi="Wingdings" w:hint="default"/>
+      </w:rPr>
+    </w:lvl>
+  </w:abstractNum>
   <w:num w:numId="1">
     <w:abstractNumId w:val="0"/>
   </w:num>
@@ -1002,6 +1360,9 @@
   </w:num>
   <w:num w:numId="3">
     <w:abstractNumId w:val="2"/>
+  </w:num>
+  <w:num w:numId="4">
+    <w:abstractNumId w:val="3"/>
   </w:num>
 </w:numbering>
 </file>
@@ -1408,7 +1769,6 @@
   <w:style w:type="character" w:default="1" w:styleId="Absatz-Standardschriftart">
     <w:name w:val="Default Paragraph Font"/>
     <w:uiPriority w:val="1"/>
-    <w:semiHidden/>
     <w:unhideWhenUsed/>
   </w:style>
   <w:style w:type="table" w:default="1" w:styleId="NormaleTabelle">
@@ -1495,6 +1855,17 @@
     <w:basedOn w:val="Absatz-Standardschriftart"/>
     <w:link w:val="Formatvorlage1"/>
     <w:rsid w:val="004A7025"/>
+    <w:rPr>
+      <w:rFonts w:ascii="Consolas" w:hAnsi="Consolas"/>
+      <w:color w:val="7030A0"/>
+    </w:rPr>
+  </w:style>
+  <w:style w:type="character" w:customStyle="1" w:styleId="Code">
+    <w:name w:val="Code"/>
+    <w:basedOn w:val="Absatz-Standardschriftart"/>
+    <w:uiPriority w:val="1"/>
+    <w:qFormat/>
+    <w:rsid w:val="00727C09"/>
     <w:rPr>
       <w:rFonts w:ascii="Consolas" w:hAnsi="Consolas"/>
       <w:color w:val="7030A0"/>

</xml_diff>